<commit_message>
commit modification nom de table dans bdd et code
</commit_message>
<xml_diff>
--- a/Examen certifiant_BLOC3Python_EXACBBDAPDSDP61A_313892_20231029192242.docx
+++ b/Examen certifiant_BLOC3Python_EXACBBDAPDSDP61A_313892_20231029192242.docx
@@ -14078,6 +14078,14 @@
           <w:szCs w:val="22"/>
         </w:rPr>
       </w:pPr>
+      <w:r>
+        <w:rPr>
+          <w:rFonts w:ascii="Calibri" w:hAnsi="Calibri" w:cs="Calibri"/>
+          <w:sz w:val="24"/>
+          <w:szCs w:val="22"/>
+        </w:rPr>
+        <w:t>https://github.com/SARHIRI83/AppJoDepot.git</w:t>
+      </w:r>
     </w:p>
     <w:p>
       <w:pPr>

</xml_diff>